<commit_message>
updates to homework solutions
</commit_message>
<xml_diff>
--- a/Lab 1-WIIT-9770-course-Binary-SOLUTION.docx
+++ b/Lab 1-WIIT-9770-course-Binary-SOLUTION.docx
@@ -15,8 +15,6 @@
         </w:rPr>
         <w:t>ANTHONY GIMEI</w:t>
       </w:r>
-      <w:bookmarkStart w:id="0" w:name="_GoBack"/>
-      <w:bookmarkEnd w:id="0"/>
     </w:p>
     <w:p>
       <w:pPr>
@@ -1321,6 +1319,12 @@
               <w:rPr>
                 <w:b/>
               </w:rPr>
+              <w:t>0</w:t>
+            </w:r>
+            <w:r>
+              <w:rPr>
+                <w:b/>
+              </w:rPr>
               <w:t>C.80.F</w:t>
             </w:r>
             <w:proofErr w:type="gramStart"/>
@@ -1469,6 +1473,8 @@
           <w:b/>
         </w:rPr>
       </w:pPr>
+      <w:bookmarkStart w:id="0" w:name="_GoBack"/>
+      <w:bookmarkEnd w:id="0"/>
     </w:p>
     <w:sectPr>
       <w:pgSz w:w="12240" w:h="15840"/>
@@ -1603,6 +1609,7 @@
     <w:lsdException w:name="HTML Sample" w:semiHidden="1" w:unhideWhenUsed="1"/>
     <w:lsdException w:name="HTML Typewriter" w:semiHidden="1" w:unhideWhenUsed="1"/>
     <w:lsdException w:name="HTML Variable" w:semiHidden="1" w:unhideWhenUsed="1"/>
+    <w:lsdException w:name="Normal Table" w:semiHidden="1" w:unhideWhenUsed="1"/>
     <w:lsdException w:name="annotation subject" w:semiHidden="1" w:unhideWhenUsed="1"/>
     <w:lsdException w:name="No List" w:semiHidden="1" w:unhideWhenUsed="1"/>
     <w:lsdException w:name="Outline List 1" w:semiHidden="1" w:unhideWhenUsed="1"/>
@@ -1646,8 +1653,10 @@
     <w:lsdException w:name="Table Elegant" w:semiHidden="1" w:unhideWhenUsed="1"/>
     <w:lsdException w:name="Table Professional" w:semiHidden="1" w:unhideWhenUsed="1"/>
     <w:lsdException w:name="Table Subtle 1" w:semiHidden="1" w:unhideWhenUsed="1"/>
+    <w:lsdException w:name="Table Subtle 2" w:semiHidden="1" w:unhideWhenUsed="1"/>
     <w:lsdException w:name="Table Web 1" w:semiHidden="1" w:unhideWhenUsed="1"/>
     <w:lsdException w:name="Table Web 2" w:semiHidden="1" w:unhideWhenUsed="1"/>
+    <w:lsdException w:name="Table Web 3" w:semiHidden="1" w:unhideWhenUsed="1"/>
     <w:lsdException w:name="Balloon Text" w:semiHidden="1" w:unhideWhenUsed="1"/>
     <w:lsdException w:name="Table Grid" w:uiPriority="39"/>
     <w:lsdException w:name="Table Theme" w:semiHidden="1" w:unhideWhenUsed="1"/>

</xml_diff>